<commit_message>
last video of git
</commit_message>
<xml_diff>
--- a/wordagain.docx
+++ b/wordagain.docx
@@ -10,6 +10,12 @@
         <w:t>I want to go to the next commit now commit 2</w:t>
       </w:r>
     </w:p>
+    <w:p>
+      <w:r>
+        <w:t xml:space="preserve">This is for the last video on git </w:t>
+      </w:r>
+    </w:p>
+    <w:p/>
     <w:sectPr>
       <w:pgSz w:w="11900" w:h="16840"/>
       <w:pgMar w:top="1440" w:right="1440" w:bottom="1440" w:left="1440" w:header="708" w:footer="708" w:gutter="0"/>

</xml_diff>